<commit_message>
Learning Journal 2 and Learning Journal 3
</commit_message>
<xml_diff>
--- a/SahebSinghChandok_LearningJournal.docx
+++ b/SahebSinghChandok_LearningJournal.docx
@@ -1,6 +1,6 @@
 
 <file path=word/document.xml><?xml version="1.0" encoding="utf-8"?>
-<w:document xmlns:wpc="http://schemas.microsoft.com/office/word/2010/wordprocessingCanvas" xmlns:cx="http://schemas.microsoft.com/office/drawing/2014/chartex" xmlns:cx1="http://schemas.microsoft.com/office/drawing/2015/9/8/chartex" xmlns:mc="http://schemas.openxmlformats.org/markup-compatibility/2006" xmlns:o="urn:schemas-microsoft-com:office:office" xmlns:r="http://schemas.openxmlformats.org/officeDocument/2006/relationships" xmlns:m="http://schemas.openxmlformats.org/officeDocument/2006/math" xmlns:v="urn:schemas-microsoft-com:vml" xmlns:wp14="http://schemas.microsoft.com/office/word/2010/wordprocessingDrawing" xmlns:wp="http://schemas.openxmlformats.org/drawingml/2006/wordprocessingDrawing" xmlns:w10="urn:schemas-microsoft-com:office:word" xmlns:w="http://schemas.openxmlformats.org/wordprocessingml/2006/main" xmlns:w14="http://schemas.microsoft.com/office/word/2010/wordml" xmlns:w15="http://schemas.microsoft.com/office/word/2012/wordml" xmlns:w16se="http://schemas.microsoft.com/office/word/2015/wordml/symex" xmlns:wpg="http://schemas.microsoft.com/office/word/2010/wordprocessingGroup" xmlns:wpi="http://schemas.microsoft.com/office/word/2010/wordprocessingInk" xmlns:wne="http://schemas.microsoft.com/office/word/2006/wordml" xmlns:wps="http://schemas.microsoft.com/office/word/2010/wordprocessingShape" mc:Ignorable="w14 w15 w16se wp14">
+<w:document xmlns:wpc="http://schemas.microsoft.com/office/word/2010/wordprocessingCanvas" xmlns:cx="http://schemas.microsoft.com/office/drawing/2014/chartex" xmlns:cx1="http://schemas.microsoft.com/office/drawing/2015/9/8/chartex" xmlns:cx2="http://schemas.microsoft.com/office/drawing/2015/10/21/chartex" xmlns:cx3="http://schemas.microsoft.com/office/drawing/2016/5/9/chartex" xmlns:cx4="http://schemas.microsoft.com/office/drawing/2016/5/10/chartex" xmlns:cx5="http://schemas.microsoft.com/office/drawing/2016/5/11/chartex" xmlns:cx6="http://schemas.microsoft.com/office/drawing/2016/5/12/chartex" xmlns:cx7="http://schemas.microsoft.com/office/drawing/2016/5/13/chartex" xmlns:cx8="http://schemas.microsoft.com/office/drawing/2016/5/14/chartex" xmlns:mc="http://schemas.openxmlformats.org/markup-compatibility/2006" xmlns:aink="http://schemas.microsoft.com/office/drawing/2016/ink" xmlns:am3d="http://schemas.microsoft.com/office/drawing/2017/model3d" xmlns:o="urn:schemas-microsoft-com:office:office" xmlns:oel="http://schemas.microsoft.com/office/2019/extlst" xmlns:r="http://schemas.openxmlformats.org/officeDocument/2006/relationships" xmlns:m="http://schemas.openxmlformats.org/officeDocument/2006/math" xmlns:v="urn:schemas-microsoft-com:vml" xmlns:wp14="http://schemas.microsoft.com/office/word/2010/wordprocessingDrawing" xmlns:wp="http://schemas.openxmlformats.org/drawingml/2006/wordprocessingDrawing" xmlns:w10="urn:schemas-microsoft-com:office:word" xmlns:w="http://schemas.openxmlformats.org/wordprocessingml/2006/main" xmlns:w14="http://schemas.microsoft.com/office/word/2010/wordml" xmlns:w15="http://schemas.microsoft.com/office/word/2012/wordml" xmlns:w16cex="http://schemas.microsoft.com/office/word/2018/wordml/cex" xmlns:w16cid="http://schemas.microsoft.com/office/word/2016/wordml/cid" xmlns:w16="http://schemas.microsoft.com/office/word/2018/wordml" xmlns:w16du="http://schemas.microsoft.com/office/word/2023/wordml/word16du" xmlns:w16sdtdh="http://schemas.microsoft.com/office/word/2020/wordml/sdtdatahash" xmlns:w16sdtfl="http://schemas.microsoft.com/office/word/2024/wordml/sdtformatlock" xmlns:w16se="http://schemas.microsoft.com/office/word/2015/wordml/symex" xmlns:wpg="http://schemas.microsoft.com/office/word/2010/wordprocessingGroup" xmlns:wpi="http://schemas.microsoft.com/office/word/2010/wordprocessingInk" xmlns:wne="http://schemas.microsoft.com/office/word/2006/wordml" xmlns:wps="http://schemas.microsoft.com/office/word/2010/wordprocessingShape" mc:Ignorable="w14 w15 w16se w16cid w16 w16cex w16sdtdh w16sdtfl w16du wp14">
   <w:body>
     <w:p>
       <w:pPr>
@@ -36,26 +36,14 @@
         </w:rPr>
         <w:t xml:space="preserve">Student Name: </w:t>
       </w:r>
-      <w:proofErr w:type="spellStart"/>
-      <w:r>
-        <w:t>Saheb</w:t>
-      </w:r>
-      <w:proofErr w:type="spellEnd"/>
-      <w:r>
-        <w:t xml:space="preserve"> Singh </w:t>
-      </w:r>
-      <w:proofErr w:type="spellStart"/>
-      <w:r>
-        <w:t>Chandok</w:t>
-      </w:r>
-      <w:proofErr w:type="spellEnd"/>
-    </w:p>
-    <w:p>
-      <w:pPr>
-        <w:spacing w:after="0" w:line="240" w:lineRule="auto"/>
-      </w:pPr>
-      <w:bookmarkStart w:id="0" w:name="_GoBack"/>
-      <w:bookmarkEnd w:id="0"/>
+      <w:r>
+        <w:t>Saheb Singh Chandok</w:t>
+      </w:r>
+    </w:p>
+    <w:p>
+      <w:pPr>
+        <w:spacing w:after="0" w:line="240" w:lineRule="auto"/>
+      </w:pPr>
     </w:p>
     <w:p>
       <w:pPr>
@@ -89,7 +77,7 @@
       <w:r>
         <w:t xml:space="preserve"> </w:t>
       </w:r>
-      <w:hyperlink r:id="rId6" w:history="1">
+      <w:hyperlink r:id="rId7" w:history="1">
         <w:r>
           <w:rPr>
             <w:rStyle w:val="Hyperlink"/>
@@ -215,15 +203,7 @@
         <w:t>I learned about</w:t>
       </w:r>
       <w:r>
-        <w:t xml:space="preserve"> project initiation, project charter, scope, and SMART objectives (Specific, Measurable, Achievable, Relevant, </w:t>
-      </w:r>
-      <w:proofErr w:type="gramStart"/>
-      <w:r>
-        <w:t>Time</w:t>
-      </w:r>
-      <w:proofErr w:type="gramEnd"/>
-      <w:r>
-        <w:t>-bound). Additionally, I understood the importance of accurate cost and effort estimation.</w:t>
+        <w:t xml:space="preserve"> project initiation, project charter, scope, and SMART objectives (Specific, Measurable, Achievable, Relevant, Time-bound). Additionally, I understood the importance of accurate cost and effort estimation.</w:t>
       </w:r>
     </w:p>
     <w:p/>
@@ -256,24 +236,7 @@
         <w:t xml:space="preserve"> </w:t>
       </w:r>
       <w:r>
-        <w:t xml:space="preserve">For example, consider the development of an e-learning app. </w:t>
-      </w:r>
-      <w:proofErr w:type="gramStart"/>
-      <w:r>
-        <w:t>Defining</w:t>
-      </w:r>
-      <w:proofErr w:type="gramEnd"/>
-      <w:r>
-        <w:t xml:space="preserve"> a clear project scope ensures features like video lessons, quizzes, and progress tracking are well-documented</w:t>
-      </w:r>
-      <w:r>
-        <w:t xml:space="preserve">. </w:t>
-      </w:r>
-      <w:r>
-        <w:t>Breaking the project into phases, such as planning, development, and testing, ensures smooth execution</w:t>
-      </w:r>
-      <w:r>
-        <w:t>.</w:t>
+        <w:t>For example, consider the development of an e-learning app. Defining a clear project scope ensures features like video lessons, quizzes, and progress tracking are well-documented. Breaking the project into phases, such as planning, development, and testing, ensures smooth execution.</w:t>
       </w:r>
     </w:p>
     <w:p>
@@ -298,39 +261,7 @@
     </w:p>
     <w:p>
       <w:r>
-        <w:t xml:space="preserve">This week, we </w:t>
-      </w:r>
-      <w:proofErr w:type="gramStart"/>
-      <w:r>
-        <w:t>were assigned</w:t>
-      </w:r>
-      <w:proofErr w:type="gramEnd"/>
-      <w:r>
-        <w:t xml:space="preserve"> the task of selecting our project team and the team for topic analysis. I had a discussion with my friends, </w:t>
-      </w:r>
-      <w:proofErr w:type="spellStart"/>
-      <w:r>
-        <w:t>Abhijit</w:t>
-      </w:r>
-      <w:proofErr w:type="spellEnd"/>
-      <w:r>
-        <w:t xml:space="preserve"> Banerjee and Arjun Yadav, about </w:t>
-      </w:r>
-      <w:proofErr w:type="gramStart"/>
-      <w:r>
-        <w:t>potential topics for our project and how we could present them innovatively</w:t>
-      </w:r>
-      <w:proofErr w:type="gramEnd"/>
-      <w:r>
-        <w:t xml:space="preserve">. Additionally, I had a separate conversation with </w:t>
-      </w:r>
-      <w:proofErr w:type="spellStart"/>
-      <w:r>
-        <w:t>Abhijit</w:t>
-      </w:r>
-      <w:proofErr w:type="spellEnd"/>
-      <w:r>
-        <w:t xml:space="preserve"> Banerjee regarding our poster presentation. We discussed the potential challenges we might face while preparing for it and explored various strategies to overcome these challenges while presenting our topic in a creative and engaging manner.</w:t>
+        <w:t>This week, we were assigned the task of selecting our project team and the team for topic analysis. I had a discussion with my friends, Abhijit Banerjee and Arjun Yadav, about potential topics for our project and how we could present them innovatively. Additionally, I had a separate conversation with Abhijit Banerjee regarding our poster presentation. We discussed the potential challenges we might face while preparing for it and explored various strategies to overcome these challenges while presenting our topic in a creative and engaging manner.</w:t>
       </w:r>
     </w:p>
     <w:p/>
@@ -406,41 +337,1288 @@
     </w:p>
     <w:p>
       <w:pPr>
-        <w:spacing w:after="0" w:line="240" w:lineRule="auto"/>
-        <w:rPr>
-          <w:b/>
-        </w:rPr>
-      </w:pPr>
-    </w:p>
-    <w:p>
-      <w:pPr>
-        <w:spacing w:after="0" w:line="240" w:lineRule="auto"/>
-      </w:pPr>
-    </w:p>
-    <w:p>
-      <w:pPr>
-        <w:spacing w:after="0" w:line="240" w:lineRule="auto"/>
-      </w:pPr>
-    </w:p>
-    <w:p>
-      <w:pPr>
-        <w:spacing w:after="0" w:line="240" w:lineRule="auto"/>
-      </w:pPr>
-    </w:p>
-    <w:p>
-      <w:pPr>
-        <w:spacing w:after="0" w:line="240" w:lineRule="auto"/>
-      </w:pPr>
-    </w:p>
-    <w:p>
-      <w:pPr>
-        <w:spacing w:after="0" w:line="240" w:lineRule="auto"/>
-      </w:pPr>
-    </w:p>
-    <w:p>
-      <w:pPr>
-        <w:spacing w:after="0" w:line="240" w:lineRule="auto"/>
-      </w:pPr>
+        <w:pBdr>
+          <w:bottom w:val="single" w:sz="4" w:space="1" w:color="auto"/>
+        </w:pBdr>
+        <w:spacing w:after="0" w:line="240" w:lineRule="auto"/>
+        <w:rPr>
+          <w:b/>
+        </w:rPr>
+      </w:pPr>
+    </w:p>
+    <w:p>
+      <w:pPr>
+        <w:spacing w:after="0" w:line="240" w:lineRule="auto"/>
+        <w:rPr>
+          <w:b/>
+          <w:bCs/>
+        </w:rPr>
+      </w:pPr>
+    </w:p>
+    <w:p>
+      <w:pPr>
+        <w:spacing w:after="0" w:line="240" w:lineRule="auto"/>
+        <w:rPr>
+          <w:b/>
+          <w:bCs/>
+        </w:rPr>
+      </w:pPr>
+    </w:p>
+    <w:p>
+      <w:pPr>
+        <w:spacing w:after="0" w:line="240" w:lineRule="auto"/>
+      </w:pPr>
+      <w:r>
+        <w:rPr>
+          <w:b/>
+          <w:bCs/>
+        </w:rPr>
+        <w:t>Dates Rage of activities:</w:t>
+      </w:r>
+      <w:r>
+        <w:t xml:space="preserve"> </w:t>
+      </w:r>
+      <w:r>
+        <w:t>29 January 2025 – 9 February 2025</w:t>
+      </w:r>
+    </w:p>
+    <w:p>
+      <w:pPr>
+        <w:spacing w:after="0" w:line="240" w:lineRule="auto"/>
+      </w:pPr>
+    </w:p>
+    <w:p>
+      <w:pPr>
+        <w:spacing w:after="0" w:line="240" w:lineRule="auto"/>
+      </w:pPr>
+      <w:r>
+        <w:rPr>
+          <w:b/>
+          <w:bCs/>
+        </w:rPr>
+        <w:t xml:space="preserve">Date of the journal: </w:t>
+      </w:r>
+      <w:proofErr w:type="gramStart"/>
+      <w:r>
+        <w:t>9  February</w:t>
+      </w:r>
+      <w:proofErr w:type="gramEnd"/>
+      <w:r>
+        <w:t xml:space="preserve"> 2025</w:t>
+      </w:r>
+    </w:p>
+    <w:p>
+      <w:pPr>
+        <w:spacing w:after="0" w:line="240" w:lineRule="auto"/>
+      </w:pPr>
+    </w:p>
+    <w:p>
+      <w:pPr>
+        <w:spacing w:after="0" w:line="240" w:lineRule="auto"/>
+        <w:rPr>
+          <w:b/>
+          <w:bCs/>
+        </w:rPr>
+      </w:pPr>
+      <w:r>
+        <w:rPr>
+          <w:b/>
+          <w:bCs/>
+        </w:rPr>
+        <w:t>Key Concepts Learned:</w:t>
+      </w:r>
+    </w:p>
+    <w:p>
+      <w:pPr>
+        <w:spacing w:after="0" w:line="240" w:lineRule="auto"/>
+        <w:rPr>
+          <w:b/>
+          <w:bCs/>
+        </w:rPr>
+      </w:pPr>
+    </w:p>
+    <w:p>
+      <w:pPr>
+        <w:spacing w:after="0" w:line="240" w:lineRule="auto"/>
+      </w:pPr>
+      <w:r>
+        <w:t>This week, I explored key concepts related to effort and cost estimation in software</w:t>
+      </w:r>
+    </w:p>
+    <w:p>
+      <w:pPr>
+        <w:spacing w:after="0" w:line="240" w:lineRule="auto"/>
+      </w:pPr>
+      <w:r>
+        <w:t>project management, along with risk management strategies. I gained insights into</w:t>
+      </w:r>
+    </w:p>
+    <w:p>
+      <w:pPr>
+        <w:spacing w:after="0" w:line="240" w:lineRule="auto"/>
+      </w:pPr>
+      <w:r>
+        <w:t>various estimation techniques such as function point analysis, wide-band Delphi, and</w:t>
+      </w:r>
+    </w:p>
+    <w:p>
+      <w:pPr>
+        <w:spacing w:after="0" w:line="240" w:lineRule="auto"/>
+      </w:pPr>
+      <w:r>
+        <w:t>the COCOMO model. These techniques help in making accurate predictions regarding</w:t>
+      </w:r>
+    </w:p>
+    <w:p>
+      <w:pPr>
+        <w:spacing w:after="0" w:line="240" w:lineRule="auto"/>
+      </w:pPr>
+      <w:r>
+        <w:t>the effort required to develop software projects. Additionally, I learned that experience</w:t>
+      </w:r>
+      <w:r>
+        <w:t xml:space="preserve"> </w:t>
+      </w:r>
+      <w:proofErr w:type="gramStart"/>
+      <w:r>
+        <w:t>based</w:t>
+      </w:r>
+      <w:proofErr w:type="gramEnd"/>
+      <w:r>
+        <w:t xml:space="preserve"> and algorithmic cost modeling approaches play a significant role in estimation</w:t>
+      </w:r>
+    </w:p>
+    <w:p>
+      <w:pPr>
+        <w:spacing w:after="0" w:line="240" w:lineRule="auto"/>
+      </w:pPr>
+      <w:r>
+        <w:t>accuracy.</w:t>
+      </w:r>
+      <w:r>
+        <w:t xml:space="preserve"> </w:t>
+      </w:r>
+      <w:r>
+        <w:t>In risk management, I learned about different types of project risks, including estimation</w:t>
+      </w:r>
+    </w:p>
+    <w:p>
+      <w:pPr>
+        <w:spacing w:after="0" w:line="240" w:lineRule="auto"/>
+      </w:pPr>
+      <w:r>
+        <w:t>risks, resource unavailability, technology obsolescence, and schedule risks. Risk</w:t>
+      </w:r>
+    </w:p>
+    <w:p>
+      <w:pPr>
+        <w:spacing w:after="0" w:line="240" w:lineRule="auto"/>
+      </w:pPr>
+      <w:r>
+        <w:t>assessment involves identifying, analyzing, and prioritizing risks to mitigate their impact</w:t>
+      </w:r>
+    </w:p>
+    <w:p>
+      <w:pPr>
+        <w:spacing w:after="0" w:line="240" w:lineRule="auto"/>
+      </w:pPr>
+      <w:r>
+        <w:t>on project progress. I also understood the importance of risk response strategies like</w:t>
+      </w:r>
+    </w:p>
+    <w:p>
+      <w:pPr>
+        <w:spacing w:after="0" w:line="240" w:lineRule="auto"/>
+      </w:pPr>
+      <w:r>
+        <w:t>avoidance, transference, mitigation, and acceptance, which are crucial for maintaining</w:t>
+      </w:r>
+    </w:p>
+    <w:p>
+      <w:pPr>
+        <w:spacing w:after="0" w:line="240" w:lineRule="auto"/>
+      </w:pPr>
+      <w:r>
+        <w:t>project stability.</w:t>
+      </w:r>
+    </w:p>
+    <w:p>
+      <w:pPr>
+        <w:spacing w:after="0" w:line="240" w:lineRule="auto"/>
+      </w:pPr>
+    </w:p>
+    <w:p>
+      <w:pPr>
+        <w:spacing w:after="0" w:line="240" w:lineRule="auto"/>
+      </w:pPr>
+    </w:p>
+    <w:p>
+      <w:pPr>
+        <w:spacing w:after="0" w:line="240" w:lineRule="auto"/>
+      </w:pPr>
+    </w:p>
+    <w:p>
+      <w:pPr>
+        <w:spacing w:after="0" w:line="240" w:lineRule="auto"/>
+      </w:pPr>
+    </w:p>
+    <w:p>
+      <w:pPr>
+        <w:spacing w:after="0" w:line="240" w:lineRule="auto"/>
+      </w:pPr>
+    </w:p>
+    <w:p>
+      <w:pPr>
+        <w:spacing w:after="0" w:line="240" w:lineRule="auto"/>
+      </w:pPr>
+    </w:p>
+    <w:p>
+      <w:pPr>
+        <w:spacing w:after="0" w:line="240" w:lineRule="auto"/>
+      </w:pPr>
+    </w:p>
+    <w:p>
+      <w:pPr>
+        <w:spacing w:after="0" w:line="240" w:lineRule="auto"/>
+        <w:rPr>
+          <w:b/>
+          <w:bCs/>
+        </w:rPr>
+      </w:pPr>
+      <w:r>
+        <w:rPr>
+          <w:b/>
+          <w:bCs/>
+        </w:rPr>
+        <w:lastRenderedPageBreak/>
+        <w:t>Application in Real Projects</w:t>
+      </w:r>
+      <w:r>
+        <w:rPr>
+          <w:b/>
+          <w:bCs/>
+        </w:rPr>
+        <w:t>:</w:t>
+      </w:r>
+    </w:p>
+    <w:p>
+      <w:pPr>
+        <w:spacing w:after="0" w:line="240" w:lineRule="auto"/>
+        <w:rPr>
+          <w:b/>
+          <w:bCs/>
+        </w:rPr>
+      </w:pPr>
+    </w:p>
+    <w:p>
+      <w:pPr>
+        <w:spacing w:after="0" w:line="240" w:lineRule="auto"/>
+      </w:pPr>
+      <w:r>
+        <w:t>The concepts of effort estimation are highly applicable in real-world software</w:t>
+      </w:r>
+    </w:p>
+    <w:p>
+      <w:pPr>
+        <w:spacing w:after="0" w:line="240" w:lineRule="auto"/>
+      </w:pPr>
+      <w:r>
+        <w:t>development projects. By using function point analysis and COCOMO models, project</w:t>
+      </w:r>
+    </w:p>
+    <w:p>
+      <w:pPr>
+        <w:spacing w:after="0" w:line="240" w:lineRule="auto"/>
+      </w:pPr>
+      <w:r>
+        <w:t>managers can estimate required effort and costs, ensuring that resources are allocated</w:t>
+      </w:r>
+    </w:p>
+    <w:p>
+      <w:pPr>
+        <w:spacing w:after="0" w:line="240" w:lineRule="auto"/>
+      </w:pPr>
+      <w:r>
+        <w:t>effectively. For example, in projects involving iterative development, effort estimation</w:t>
+      </w:r>
+    </w:p>
+    <w:p>
+      <w:pPr>
+        <w:spacing w:after="0" w:line="240" w:lineRule="auto"/>
+      </w:pPr>
+      <w:r>
+        <w:t>techniques must adapt to changing requirements, making estimation more dynamic and</w:t>
+      </w:r>
+    </w:p>
+    <w:p>
+      <w:pPr>
+        <w:spacing w:after="0" w:line="240" w:lineRule="auto"/>
+      </w:pPr>
+      <w:r>
+        <w:t>flexible.</w:t>
+      </w:r>
+    </w:p>
+    <w:p>
+      <w:pPr>
+        <w:spacing w:after="0" w:line="240" w:lineRule="auto"/>
+      </w:pPr>
+      <w:r>
+        <w:t>Risk management is another vital component that applies to real-world projects.</w:t>
+      </w:r>
+    </w:p>
+    <w:p>
+      <w:pPr>
+        <w:spacing w:after="0" w:line="240" w:lineRule="auto"/>
+      </w:pPr>
+      <w:r>
+        <w:t>Implementing risk identification and mitigation techniques allows project teams to</w:t>
+      </w:r>
+    </w:p>
+    <w:p>
+      <w:pPr>
+        <w:spacing w:after="0" w:line="240" w:lineRule="auto"/>
+      </w:pPr>
+      <w:r>
+        <w:t>anticipate potential issues before they become major obstacles. For instance, by</w:t>
+      </w:r>
+    </w:p>
+    <w:p>
+      <w:pPr>
+        <w:spacing w:after="0" w:line="240" w:lineRule="auto"/>
+      </w:pPr>
+      <w:r>
+        <w:t>applying risk prioritization, teams can focus on addressing high-impact risks early in the</w:t>
+      </w:r>
+    </w:p>
+    <w:p>
+      <w:pPr>
+        <w:spacing w:after="0" w:line="240" w:lineRule="auto"/>
+      </w:pPr>
+      <w:r>
+        <w:t>project lifecycle, reducing project delays and budget overruns.</w:t>
+      </w:r>
+    </w:p>
+    <w:p>
+      <w:pPr>
+        <w:spacing w:after="0" w:line="240" w:lineRule="auto"/>
+      </w:pPr>
+    </w:p>
+    <w:p>
+      <w:pPr>
+        <w:spacing w:after="0" w:line="240" w:lineRule="auto"/>
+        <w:rPr>
+          <w:b/>
+          <w:bCs/>
+        </w:rPr>
+      </w:pPr>
+      <w:r>
+        <w:rPr>
+          <w:b/>
+          <w:bCs/>
+        </w:rPr>
+        <w:t>Peer Interaction</w:t>
+      </w:r>
+      <w:r>
+        <w:rPr>
+          <w:b/>
+          <w:bCs/>
+        </w:rPr>
+        <w:t>:</w:t>
+      </w:r>
+    </w:p>
+    <w:p>
+      <w:pPr>
+        <w:spacing w:after="0" w:line="240" w:lineRule="auto"/>
+        <w:rPr>
+          <w:b/>
+          <w:bCs/>
+        </w:rPr>
+      </w:pPr>
+    </w:p>
+    <w:p>
+      <w:pPr>
+        <w:spacing w:after="0" w:line="240" w:lineRule="auto"/>
+      </w:pPr>
+      <w:r>
+        <w:t>Discussions with my peers Abhijit Banerjee and Arjun Yadav provided diverse</w:t>
+      </w:r>
+    </w:p>
+    <w:p>
+      <w:pPr>
+        <w:spacing w:after="0" w:line="240" w:lineRule="auto"/>
+      </w:pPr>
+      <w:r>
+        <w:t>perspectives on the challenges of project estimation and risk management.</w:t>
+      </w:r>
+    </w:p>
+    <w:p>
+      <w:pPr>
+        <w:spacing w:after="0" w:line="240" w:lineRule="auto"/>
+      </w:pPr>
+      <w:r>
+        <w:t>Collaborative exercises in effort estimation, such as using the Delphi method, helped</w:t>
+      </w:r>
+    </w:p>
+    <w:p>
+      <w:pPr>
+        <w:spacing w:after="0" w:line="240" w:lineRule="auto"/>
+      </w:pPr>
+      <w:r>
+        <w:t>refine the accuracy of individual estimates by incorporating multiple viewpoints. Peer</w:t>
+      </w:r>
+    </w:p>
+    <w:p>
+      <w:pPr>
+        <w:spacing w:after="0" w:line="240" w:lineRule="auto"/>
+      </w:pPr>
+      <w:r>
+        <w:t>discussions on risk assessment highlighted real-world examples of risk factors in</w:t>
+      </w:r>
+    </w:p>
+    <w:p>
+      <w:pPr>
+        <w:spacing w:after="0" w:line="240" w:lineRule="auto"/>
+      </w:pPr>
+      <w:r>
+        <w:t xml:space="preserve">projects, reinforcing the importance of proactive risk management. </w:t>
+      </w:r>
+      <w:proofErr w:type="gramStart"/>
+      <w:r>
+        <w:t>Moreover</w:t>
+      </w:r>
+      <w:proofErr w:type="gramEnd"/>
+      <w:r>
+        <w:t xml:space="preserve"> I also had</w:t>
+      </w:r>
+    </w:p>
+    <w:p>
+      <w:pPr>
+        <w:spacing w:after="0" w:line="240" w:lineRule="auto"/>
+      </w:pPr>
+      <w:r>
+        <w:t>a discussion with my team regarding the project progress report. We also had a</w:t>
+      </w:r>
+    </w:p>
+    <w:p>
+      <w:pPr>
+        <w:spacing w:after="0" w:line="240" w:lineRule="auto"/>
+      </w:pPr>
+      <w:r>
+        <w:t xml:space="preserve">discussion with our assigned TA Piyush, to get </w:t>
+      </w:r>
+      <w:proofErr w:type="gramStart"/>
+      <w:r>
+        <w:t>a feedback</w:t>
+      </w:r>
+      <w:proofErr w:type="gramEnd"/>
+      <w:r>
+        <w:t xml:space="preserve"> on our previous submissions</w:t>
+      </w:r>
+    </w:p>
+    <w:p>
+      <w:pPr>
+        <w:spacing w:after="0" w:line="240" w:lineRule="auto"/>
+      </w:pPr>
+      <w:r>
+        <w:t>and understood how we can ace the project pitch next week.</w:t>
+      </w:r>
+    </w:p>
+    <w:p>
+      <w:pPr>
+        <w:spacing w:after="0" w:line="240" w:lineRule="auto"/>
+      </w:pPr>
+    </w:p>
+    <w:p>
+      <w:pPr>
+        <w:spacing w:after="0" w:line="240" w:lineRule="auto"/>
+        <w:rPr>
+          <w:b/>
+          <w:bCs/>
+        </w:rPr>
+      </w:pPr>
+      <w:r>
+        <w:rPr>
+          <w:b/>
+          <w:bCs/>
+        </w:rPr>
+        <w:t>Challenges Faced</w:t>
+      </w:r>
+      <w:r>
+        <w:rPr>
+          <w:b/>
+          <w:bCs/>
+        </w:rPr>
+        <w:t>:</w:t>
+      </w:r>
+    </w:p>
+    <w:p>
+      <w:pPr>
+        <w:spacing w:after="0" w:line="240" w:lineRule="auto"/>
+        <w:rPr>
+          <w:b/>
+          <w:bCs/>
+        </w:rPr>
+      </w:pPr>
+    </w:p>
+    <w:p>
+      <w:pPr>
+        <w:spacing w:after="0" w:line="240" w:lineRule="auto"/>
+      </w:pPr>
+      <w:r>
+        <w:t>One of the main challenges I faced was understanding the complexities of algorithmic</w:t>
+      </w:r>
+    </w:p>
+    <w:p>
+      <w:pPr>
+        <w:spacing w:after="0" w:line="240" w:lineRule="auto"/>
+      </w:pPr>
+      <w:r>
+        <w:t>cost models, such as COCOMO. These models involve multiple factors, making it</w:t>
+      </w:r>
+    </w:p>
+    <w:p>
+      <w:pPr>
+        <w:spacing w:after="0" w:line="240" w:lineRule="auto"/>
+      </w:pPr>
+      <w:r>
+        <w:t>difficult to determine accurate effort multipliers and scale factors. Another challenge was</w:t>
+      </w:r>
+    </w:p>
+    <w:p>
+      <w:pPr>
+        <w:spacing w:after="0" w:line="240" w:lineRule="auto"/>
+      </w:pPr>
+      <w:r>
+        <w:t>applying risk assessment techniques in scenarios with limited data, where estimating</w:t>
+      </w:r>
+    </w:p>
+    <w:p>
+      <w:pPr>
+        <w:spacing w:after="0" w:line="240" w:lineRule="auto"/>
+      </w:pPr>
+      <w:r>
+        <w:t>the probability and impact of risks requires significant judgment and experience.</w:t>
+      </w:r>
+    </w:p>
+    <w:p>
+      <w:pPr>
+        <w:spacing w:after="0" w:line="240" w:lineRule="auto"/>
+      </w:pPr>
+      <w:r>
+        <w:t>Additionally, ensuring that effort estimation techniques remain accurate throughout a</w:t>
+      </w:r>
+    </w:p>
+    <w:p>
+      <w:pPr>
+        <w:spacing w:after="0" w:line="240" w:lineRule="auto"/>
+      </w:pPr>
+      <w:r>
+        <w:t>project's lifecycle is difficult, as project scope and requirements often change. This</w:t>
+      </w:r>
+    </w:p>
+    <w:p>
+      <w:pPr>
+        <w:spacing w:after="0" w:line="240" w:lineRule="auto"/>
+      </w:pPr>
+      <w:r>
+        <w:t>challenge emphasizes the need for continuous updates and refinements in estimation</w:t>
+      </w:r>
+    </w:p>
+    <w:p>
+      <w:pPr>
+        <w:spacing w:after="0" w:line="240" w:lineRule="auto"/>
+      </w:pPr>
+      <w:r>
+        <w:t>techniques.</w:t>
+      </w:r>
+    </w:p>
+    <w:p>
+      <w:pPr>
+        <w:spacing w:after="0" w:line="240" w:lineRule="auto"/>
+      </w:pPr>
+    </w:p>
+    <w:p>
+      <w:pPr>
+        <w:spacing w:after="0" w:line="240" w:lineRule="auto"/>
+      </w:pPr>
+    </w:p>
+    <w:p>
+      <w:pPr>
+        <w:pBdr>
+          <w:bottom w:val="single" w:sz="4" w:space="1" w:color="auto"/>
+        </w:pBdr>
+        <w:spacing w:after="0" w:line="240" w:lineRule="auto"/>
+      </w:pPr>
+    </w:p>
+    <w:p>
+      <w:pPr>
+        <w:spacing w:after="0" w:line="240" w:lineRule="auto"/>
+      </w:pPr>
+    </w:p>
+    <w:p>
+      <w:pPr>
+        <w:spacing w:after="0" w:line="240" w:lineRule="auto"/>
+      </w:pPr>
+    </w:p>
+    <w:p>
+      <w:pPr>
+        <w:spacing w:after="0" w:line="240" w:lineRule="auto"/>
+      </w:pPr>
+    </w:p>
+    <w:p>
+      <w:pPr>
+        <w:spacing w:after="0" w:line="240" w:lineRule="auto"/>
+      </w:pPr>
+    </w:p>
+    <w:p>
+      <w:pPr>
+        <w:spacing w:after="0" w:line="240" w:lineRule="auto"/>
+      </w:pPr>
+    </w:p>
+    <w:p>
+      <w:pPr>
+        <w:spacing w:after="0" w:line="240" w:lineRule="auto"/>
+      </w:pPr>
+    </w:p>
+    <w:p>
+      <w:pPr>
+        <w:spacing w:after="0" w:line="240" w:lineRule="auto"/>
+      </w:pPr>
+    </w:p>
+    <w:p>
+      <w:pPr>
+        <w:spacing w:after="0" w:line="240" w:lineRule="auto"/>
+      </w:pPr>
+    </w:p>
+    <w:p>
+      <w:pPr>
+        <w:spacing w:after="0" w:line="240" w:lineRule="auto"/>
+      </w:pPr>
+      <w:r>
+        <w:rPr>
+          <w:b/>
+          <w:bCs/>
+        </w:rPr>
+        <w:lastRenderedPageBreak/>
+        <w:t>Dates Rage of activities:</w:t>
+      </w:r>
+      <w:r>
+        <w:t xml:space="preserve"> </w:t>
+      </w:r>
+      <w:r>
+        <w:t>10</w:t>
+      </w:r>
+      <w:r>
+        <w:t xml:space="preserve"> </w:t>
+      </w:r>
+      <w:r>
+        <w:t>February</w:t>
+      </w:r>
+      <w:r>
+        <w:t xml:space="preserve"> 2025 – </w:t>
+      </w:r>
+      <w:r>
+        <w:t>23</w:t>
+      </w:r>
+      <w:r>
+        <w:t xml:space="preserve"> February 2025</w:t>
+      </w:r>
+    </w:p>
+    <w:p>
+      <w:pPr>
+        <w:spacing w:after="0" w:line="240" w:lineRule="auto"/>
+      </w:pPr>
+    </w:p>
+    <w:p>
+      <w:pPr>
+        <w:spacing w:after="0" w:line="240" w:lineRule="auto"/>
+      </w:pPr>
+      <w:r>
+        <w:rPr>
+          <w:b/>
+          <w:bCs/>
+        </w:rPr>
+        <w:t xml:space="preserve">Date of the journal: </w:t>
+      </w:r>
+      <w:r>
+        <w:t xml:space="preserve">23 </w:t>
+      </w:r>
+      <w:r>
+        <w:t>February 2025</w:t>
+      </w:r>
+    </w:p>
+    <w:p>
+      <w:pPr>
+        <w:spacing w:after="0" w:line="240" w:lineRule="auto"/>
+      </w:pPr>
+    </w:p>
+    <w:p>
+      <w:pPr>
+        <w:spacing w:after="0" w:line="240" w:lineRule="auto"/>
+        <w:rPr>
+          <w:b/>
+          <w:bCs/>
+          <w:lang w:val="en-IN"/>
+        </w:rPr>
+      </w:pPr>
+      <w:r>
+        <w:rPr>
+          <w:b/>
+          <w:bCs/>
+          <w:lang w:val="en-IN"/>
+        </w:rPr>
+        <w:t>Key Concepts Learned</w:t>
+      </w:r>
+      <w:r>
+        <w:rPr>
+          <w:b/>
+          <w:bCs/>
+          <w:lang w:val="en-IN"/>
+        </w:rPr>
+        <w:t>:</w:t>
+      </w:r>
+    </w:p>
+    <w:p>
+      <w:pPr>
+        <w:spacing w:after="0" w:line="240" w:lineRule="auto"/>
+        <w:rPr>
+          <w:b/>
+          <w:bCs/>
+          <w:lang w:val="en-IN"/>
+        </w:rPr>
+      </w:pPr>
+    </w:p>
+    <w:p>
+      <w:pPr>
+        <w:spacing w:after="0" w:line="240" w:lineRule="auto"/>
+        <w:rPr>
+          <w:lang w:val="en-IN"/>
+        </w:rPr>
+      </w:pPr>
+      <w:r>
+        <w:rPr>
+          <w:lang w:val="en-IN"/>
+        </w:rPr>
+        <w:t>This week, I explored two critical concepts in software project management: Configuration Management (CM) and Project Planning.</w:t>
+      </w:r>
+    </w:p>
+    <w:p>
+      <w:pPr>
+        <w:spacing w:after="0" w:line="240" w:lineRule="auto"/>
+        <w:rPr>
+          <w:lang w:val="en-IN"/>
+        </w:rPr>
+      </w:pPr>
+    </w:p>
+    <w:p>
+      <w:pPr>
+        <w:numPr>
+          <w:ilvl w:val="0"/>
+          <w:numId w:val="1"/>
+        </w:numPr>
+        <w:spacing w:after="0" w:line="240" w:lineRule="auto"/>
+        <w:rPr>
+          <w:lang w:val="en-IN"/>
+        </w:rPr>
+      </w:pPr>
+      <w:r>
+        <w:rPr>
+          <w:b/>
+          <w:bCs/>
+          <w:lang w:val="en-IN"/>
+        </w:rPr>
+        <w:t>Configuration Management:</w:t>
+      </w:r>
+      <w:r>
+        <w:rPr>
+          <w:lang w:val="en-IN"/>
+        </w:rPr>
+        <w:t xml:space="preserve"> CM is essential for controlling and documenting changes in a system. I learned about its key functions: configuration identification, control, status accounting, and auditing. The importance of CM lies in its ability to prevent uncontrolled changes, which can lead to project delays and quality issues.</w:t>
+      </w:r>
+    </w:p>
+    <w:p>
+      <w:pPr>
+        <w:numPr>
+          <w:ilvl w:val="0"/>
+          <w:numId w:val="1"/>
+        </w:numPr>
+        <w:spacing w:after="0" w:line="240" w:lineRule="auto"/>
+        <w:rPr>
+          <w:lang w:val="en-IN"/>
+        </w:rPr>
+      </w:pPr>
+      <w:r>
+        <w:rPr>
+          <w:b/>
+          <w:bCs/>
+          <w:lang w:val="en-IN"/>
+        </w:rPr>
+        <w:t>Project Planning:</w:t>
+      </w:r>
+      <w:r>
+        <w:rPr>
+          <w:lang w:val="en-IN"/>
+        </w:rPr>
+        <w:t xml:space="preserve"> Effective project planning involves work breakdown structures (WBS), scheduling techniques (top-down and bottom-up), and resource allocation. I understood the significance of setting milestones, deliverables, and utilizing scheduling methods like Gantt charts and critical path analysis.</w:t>
+      </w:r>
+    </w:p>
+    <w:p>
+      <w:pPr>
+        <w:spacing w:after="0" w:line="240" w:lineRule="auto"/>
+        <w:rPr>
+          <w:lang w:val="en-IN"/>
+        </w:rPr>
+      </w:pPr>
+    </w:p>
+    <w:p>
+      <w:pPr>
+        <w:spacing w:after="0" w:line="240" w:lineRule="auto"/>
+        <w:rPr>
+          <w:b/>
+          <w:bCs/>
+          <w:lang w:val="en-IN"/>
+        </w:rPr>
+      </w:pPr>
+      <w:r>
+        <w:rPr>
+          <w:b/>
+          <w:bCs/>
+          <w:lang w:val="en-IN"/>
+        </w:rPr>
+        <w:t>Application In Real Time Project:</w:t>
+      </w:r>
+    </w:p>
+    <w:p>
+      <w:pPr>
+        <w:spacing w:after="0" w:line="240" w:lineRule="auto"/>
+        <w:rPr>
+          <w:lang w:val="en-IN"/>
+        </w:rPr>
+      </w:pPr>
+    </w:p>
+    <w:p>
+      <w:pPr>
+        <w:spacing w:after="0" w:line="240" w:lineRule="auto"/>
+        <w:rPr>
+          <w:lang w:val="en-IN"/>
+        </w:rPr>
+      </w:pPr>
+      <w:r>
+        <w:rPr>
+          <w:lang w:val="en-IN"/>
+        </w:rPr>
+        <w:t>Understanding CM is crucial in agile and DevOps environments where frequent changes occur. In previous projects, I have faced challenges in maintaining code versions, which led to defects reappearing. Implementing proper version control and change request tracking would have prevented such issues. For project planning, I can apply WBS to break down complex tasks and assign appropriate resources. Utilizing tools like JIRA and MS Project would enhance efficiency by visually tracking progress and dependencies.</w:t>
+      </w:r>
+    </w:p>
+    <w:p>
+      <w:pPr>
+        <w:spacing w:after="0" w:line="240" w:lineRule="auto"/>
+        <w:rPr>
+          <w:lang w:val="en-IN"/>
+        </w:rPr>
+      </w:pPr>
+    </w:p>
+    <w:p>
+      <w:pPr>
+        <w:spacing w:after="0" w:line="240" w:lineRule="auto"/>
+        <w:rPr>
+          <w:lang w:val="en-IN"/>
+        </w:rPr>
+      </w:pPr>
+      <w:r>
+        <w:rPr>
+          <w:lang w:val="en-IN"/>
+        </w:rPr>
+        <w:t>I believe configuration management is a fundamental aspect of any project, regardless of its size. During my academic term at Concordia University, I encountered several instances where effective configuration management enabled timely project delivery. For example, in the Fall 2024 term, I worked on a course project with a team of four members. Since multiple members were working simultaneously, we frequently faced merge conflicts and versioning issues. However, by leveraging Git and GitHub, we efficiently managed these conflicts and ensured the successful and timely submission of our project.</w:t>
+      </w:r>
+    </w:p>
+    <w:p>
+      <w:pPr>
+        <w:spacing w:after="0" w:line="240" w:lineRule="auto"/>
+        <w:rPr>
+          <w:lang w:val="en-IN"/>
+        </w:rPr>
+      </w:pPr>
+    </w:p>
+    <w:p>
+      <w:pPr>
+        <w:spacing w:after="0" w:line="240" w:lineRule="auto"/>
+        <w:rPr>
+          <w:b/>
+          <w:bCs/>
+          <w:lang w:val="en-IN"/>
+        </w:rPr>
+      </w:pPr>
+      <w:r>
+        <w:rPr>
+          <w:b/>
+          <w:bCs/>
+          <w:lang w:val="en-IN"/>
+        </w:rPr>
+        <w:t>Peer Interaction:</w:t>
+      </w:r>
+    </w:p>
+    <w:p>
+      <w:pPr>
+        <w:spacing w:after="0" w:line="240" w:lineRule="auto"/>
+        <w:rPr>
+          <w:lang w:val="en-IN"/>
+        </w:rPr>
+      </w:pPr>
+    </w:p>
+    <w:p>
+      <w:pPr>
+        <w:spacing w:after="0" w:line="240" w:lineRule="auto"/>
+        <w:rPr>
+          <w:lang w:val="en-IN"/>
+        </w:rPr>
+      </w:pPr>
+      <w:r>
+        <w:rPr>
+          <w:lang w:val="en-IN"/>
+        </w:rPr>
+        <w:t>Discussions with peers helped me understand different perspectives on CM implementation. One peer shared their experience of dealing with versioning issues in a software development project, which reinforced the need for automated tracking systems. Another discussion focused on the importance of contingency planning in project scheduling, highlighting real-world difficulties in estimating task durations accurately.</w:t>
+      </w:r>
+      <w:r>
+        <w:rPr>
+          <w:lang w:val="en-IN"/>
+        </w:rPr>
+        <w:t xml:space="preserve"> This week I also had my </w:t>
+      </w:r>
+      <w:proofErr w:type="spellStart"/>
+      <w:r>
+        <w:rPr>
+          <w:lang w:val="en-IN"/>
+        </w:rPr>
+        <w:t>mid term</w:t>
+      </w:r>
+      <w:proofErr w:type="spellEnd"/>
+      <w:r>
+        <w:rPr>
+          <w:lang w:val="en-IN"/>
+        </w:rPr>
+        <w:t xml:space="preserve"> exam. Prior to the exam I had a discussion with my peers regarding the important topics that could be asked in the exam. After my exam, I also discussed with my peers, the questions which I was not able to answer. This discussion helped me understand my mistakes. I also learned some ways in which I could ace my exams in the future.</w:t>
+      </w:r>
+    </w:p>
+    <w:p>
+      <w:pPr>
+        <w:spacing w:after="0" w:line="240" w:lineRule="auto"/>
+        <w:rPr>
+          <w:lang w:val="en-IN"/>
+        </w:rPr>
+      </w:pPr>
+    </w:p>
+    <w:p>
+      <w:pPr>
+        <w:spacing w:after="0" w:line="240" w:lineRule="auto"/>
+      </w:pPr>
+    </w:p>
+    <w:p>
+      <w:pPr>
+        <w:spacing w:after="0" w:line="240" w:lineRule="auto"/>
+        <w:rPr>
+          <w:b/>
+          <w:bCs/>
+        </w:rPr>
+      </w:pPr>
+      <w:r>
+        <w:rPr>
+          <w:b/>
+          <w:bCs/>
+        </w:rPr>
+        <w:lastRenderedPageBreak/>
+        <w:t>Challenges Faced:</w:t>
+      </w:r>
+    </w:p>
+    <w:p>
+      <w:pPr>
+        <w:spacing w:after="0" w:line="240" w:lineRule="auto"/>
+      </w:pPr>
+    </w:p>
+    <w:p>
+      <w:pPr>
+        <w:spacing w:after="0" w:line="240" w:lineRule="auto"/>
+        <w:rPr>
+          <w:lang w:val="en-IN"/>
+        </w:rPr>
+      </w:pPr>
+      <w:r>
+        <w:rPr>
+          <w:lang w:val="en-IN"/>
+        </w:rPr>
+        <w:t>One of the main challenges was understanding the integration of CM tools (such as Git and SVN) into larger project management frameworks. Additionally, comprehending the impact of scheduling dependencies on resource allocation was complex, especially when dealing with multiple teams and evolving project scopes.</w:t>
+      </w:r>
+      <w:r>
+        <w:rPr>
+          <w:lang w:val="en-IN"/>
+        </w:rPr>
+        <w:t xml:space="preserve"> I also faced difficulty in understanding project planning. </w:t>
+      </w:r>
+    </w:p>
+    <w:p>
+      <w:pPr>
+        <w:spacing w:after="0" w:line="240" w:lineRule="auto"/>
+        <w:rPr>
+          <w:lang w:val="en-IN"/>
+        </w:rPr>
+      </w:pPr>
+    </w:p>
+    <w:p>
+      <w:pPr>
+        <w:spacing w:after="0" w:line="240" w:lineRule="auto"/>
+        <w:rPr>
+          <w:lang w:val="en-IN"/>
+        </w:rPr>
+      </w:pPr>
+      <w:r>
+        <w:rPr>
+          <w:lang w:val="en-IN"/>
+        </w:rPr>
+        <w:t>I read the PPT which was uploaded on Moodle. Initially, I couldn't get the hang of it because a lot of information was given in the slides. Moreover, I specifically faced difficulty in understanding the Critical Path Method and Goldratt’s Critical Chain Method. Here, I was not able to understand the concept of buffer. To resolve my doubts, I read the textbook suggested to us. Additionally, I watched various videos on YouTube to clarify my concepts. But apart from these challenges, I can confidently say that I now understand these topics well.</w:t>
+      </w:r>
+    </w:p>
+    <w:p>
+      <w:pPr>
+        <w:spacing w:after="0" w:line="240" w:lineRule="auto"/>
+        <w:rPr>
+          <w:lang w:val="en-IN"/>
+        </w:rPr>
+      </w:pPr>
+    </w:p>
+    <w:p>
+      <w:pPr>
+        <w:spacing w:after="0" w:line="240" w:lineRule="auto"/>
+      </w:pPr>
+    </w:p>
+    <w:p>
+      <w:pPr>
+        <w:spacing w:after="0" w:line="240" w:lineRule="auto"/>
+        <w:rPr>
+          <w:b/>
+          <w:bCs/>
+        </w:rPr>
+      </w:pPr>
+      <w:r>
+        <w:rPr>
+          <w:b/>
+          <w:bCs/>
+        </w:rPr>
+        <w:t>Personal Development</w:t>
+      </w:r>
+      <w:r>
+        <w:rPr>
+          <w:b/>
+          <w:bCs/>
+        </w:rPr>
+        <w:t xml:space="preserve"> Activities</w:t>
+      </w:r>
+      <w:r>
+        <w:rPr>
+          <w:b/>
+          <w:bCs/>
+        </w:rPr>
+        <w:t>:</w:t>
+      </w:r>
+    </w:p>
+    <w:p>
+      <w:pPr>
+        <w:spacing w:after="0" w:line="240" w:lineRule="auto"/>
+      </w:pPr>
+    </w:p>
+    <w:p>
+      <w:pPr>
+        <w:spacing w:after="0" w:line="240" w:lineRule="auto"/>
+        <w:rPr>
+          <w:lang w:val="en-IN"/>
+        </w:rPr>
+      </w:pPr>
+      <w:r>
+        <w:rPr>
+          <w:lang w:val="en-IN"/>
+        </w:rPr>
+        <w:t>To strengthen my knowledge, I explored online tutorials on CM tools like Git and Jenkins. I also practiced creating WBS using MS Project and experimented with scheduling methods in a sample project. Additionally, I reviewed case studies on software project failures due to poor configuration management to learn from past mistakes.</w:t>
+      </w:r>
+      <w:r>
+        <w:rPr>
+          <w:lang w:val="en-IN"/>
+        </w:rPr>
+        <w:t xml:space="preserve"> </w:t>
+      </w:r>
+    </w:p>
+    <w:p>
+      <w:pPr>
+        <w:spacing w:after="0" w:line="240" w:lineRule="auto"/>
+      </w:pPr>
+    </w:p>
+    <w:p>
+      <w:pPr>
+        <w:spacing w:after="0" w:line="240" w:lineRule="auto"/>
+        <w:rPr>
+          <w:b/>
+          <w:bCs/>
+        </w:rPr>
+      </w:pPr>
+      <w:r>
+        <w:rPr>
+          <w:b/>
+          <w:bCs/>
+        </w:rPr>
+        <w:t>Goals For the Next Week:</w:t>
+      </w:r>
+    </w:p>
+    <w:p>
+      <w:pPr>
+        <w:spacing w:after="0" w:line="240" w:lineRule="auto"/>
+        <w:rPr>
+          <w:b/>
+          <w:bCs/>
+        </w:rPr>
+      </w:pPr>
+    </w:p>
+    <w:p>
+      <w:pPr>
+        <w:numPr>
+          <w:ilvl w:val="0"/>
+          <w:numId w:val="2"/>
+        </w:numPr>
+        <w:spacing w:after="0" w:line="240" w:lineRule="auto"/>
+        <w:rPr>
+          <w:lang w:val="en-IN"/>
+        </w:rPr>
+      </w:pPr>
+      <w:r>
+        <w:rPr>
+          <w:lang w:val="en-IN"/>
+        </w:rPr>
+        <w:t>Deep dive into automated CM tools and their integration in CI/CD pipelines.</w:t>
+      </w:r>
+    </w:p>
+    <w:p>
+      <w:pPr>
+        <w:numPr>
+          <w:ilvl w:val="0"/>
+          <w:numId w:val="2"/>
+        </w:numPr>
+        <w:spacing w:after="0" w:line="240" w:lineRule="auto"/>
+        <w:rPr>
+          <w:lang w:val="en-IN"/>
+        </w:rPr>
+      </w:pPr>
+      <w:r>
+        <w:rPr>
+          <w:lang w:val="en-IN"/>
+        </w:rPr>
+        <w:t>Work on a small project implementing WBS and scheduling techniques.</w:t>
+      </w:r>
+    </w:p>
+    <w:p>
+      <w:pPr>
+        <w:numPr>
+          <w:ilvl w:val="0"/>
+          <w:numId w:val="2"/>
+        </w:numPr>
+        <w:spacing w:after="0" w:line="240" w:lineRule="auto"/>
+        <w:rPr>
+          <w:lang w:val="en-IN"/>
+        </w:rPr>
+      </w:pPr>
+      <w:r>
+        <w:rPr>
+          <w:lang w:val="en-IN"/>
+        </w:rPr>
+        <w:t>Engage in a discussion with industry professionals to gain insights into real-world project planning challenges.</w:t>
+      </w:r>
+    </w:p>
+    <w:p>
+      <w:pPr>
+        <w:numPr>
+          <w:ilvl w:val="0"/>
+          <w:numId w:val="2"/>
+        </w:numPr>
+        <w:spacing w:after="0" w:line="240" w:lineRule="auto"/>
+        <w:rPr>
+          <w:lang w:val="en-IN"/>
+        </w:rPr>
+      </w:pPr>
+      <w:r>
+        <w:rPr>
+          <w:lang w:val="en-IN"/>
+        </w:rPr>
+        <w:t>Improve my understanding of risk management and contingency planning in project execution.</w:t>
+      </w:r>
+    </w:p>
+    <w:p>
+      <w:pPr>
+        <w:numPr>
+          <w:ilvl w:val="0"/>
+          <w:numId w:val="2"/>
+        </w:numPr>
+        <w:spacing w:after="0" w:line="240" w:lineRule="auto"/>
+        <w:rPr>
+          <w:lang w:val="en-IN"/>
+        </w:rPr>
+      </w:pPr>
+      <w:r>
+        <w:rPr>
+          <w:lang w:val="en-IN"/>
+        </w:rPr>
+        <w:t xml:space="preserve">We have to prepare a pitch for our </w:t>
+      </w:r>
+      <w:proofErr w:type="gramStart"/>
+      <w:r>
+        <w:rPr>
+          <w:lang w:val="en-IN"/>
+        </w:rPr>
+        <w:t>project, and</w:t>
+      </w:r>
+      <w:proofErr w:type="gramEnd"/>
+      <w:r>
+        <w:rPr>
+          <w:lang w:val="en-IN"/>
+        </w:rPr>
+        <w:t xml:space="preserve"> present it in the classroom.</w:t>
+      </w:r>
+    </w:p>
+    <w:p>
+      <w:pPr>
+        <w:numPr>
+          <w:ilvl w:val="0"/>
+          <w:numId w:val="2"/>
+        </w:numPr>
+        <w:spacing w:after="0" w:line="240" w:lineRule="auto"/>
+        <w:rPr>
+          <w:lang w:val="en-IN"/>
+        </w:rPr>
+      </w:pPr>
+      <w:r>
+        <w:rPr>
+          <w:lang w:val="en-IN"/>
+        </w:rPr>
+        <w:t>Schedule a meeting with project teammates, to plan further actions, and get an update on previously assigned tasks.</w:t>
+      </w:r>
+    </w:p>
+    <w:p>
+      <w:pPr>
+        <w:spacing w:after="0" w:line="240" w:lineRule="auto"/>
+        <w:ind w:left="720"/>
+        <w:rPr>
+          <w:lang w:val="en-IN"/>
+        </w:rPr>
+      </w:pPr>
+    </w:p>
+    <w:p>
+      <w:pPr>
+        <w:spacing w:after="0" w:line="240" w:lineRule="auto"/>
+        <w:rPr>
+          <w:lang w:val="en-IN"/>
+        </w:rPr>
+      </w:pPr>
+      <w:r>
+        <w:rPr>
+          <w:lang w:val="en-IN"/>
+        </w:rPr>
+        <w:t>By focusing on these goals, I aim to develop a strong foundation in project planning and configuration management, ensuring effective project execution in future professional settings.</w:t>
+      </w:r>
     </w:p>
     <w:p>
       <w:pPr>
@@ -457,8 +1635,317 @@
 </w:document>
 </file>
 
+<file path=word/numbering.xml><?xml version="1.0" encoding="utf-8"?>
+<w:numbering xmlns:wpc="http://schemas.microsoft.com/office/word/2010/wordprocessingCanvas" xmlns:cx="http://schemas.microsoft.com/office/drawing/2014/chartex" xmlns:cx1="http://schemas.microsoft.com/office/drawing/2015/9/8/chartex" xmlns:cx2="http://schemas.microsoft.com/office/drawing/2015/10/21/chartex" xmlns:cx3="http://schemas.microsoft.com/office/drawing/2016/5/9/chartex" xmlns:cx4="http://schemas.microsoft.com/office/drawing/2016/5/10/chartex" xmlns:cx5="http://schemas.microsoft.com/office/drawing/2016/5/11/chartex" xmlns:cx6="http://schemas.microsoft.com/office/drawing/2016/5/12/chartex" xmlns:cx7="http://schemas.microsoft.com/office/drawing/2016/5/13/chartex" xmlns:cx8="http://schemas.microsoft.com/office/drawing/2016/5/14/chartex" xmlns:mc="http://schemas.openxmlformats.org/markup-compatibility/2006" xmlns:aink="http://schemas.microsoft.com/office/drawing/2016/ink" xmlns:am3d="http://schemas.microsoft.com/office/drawing/2017/model3d" xmlns:o="urn:schemas-microsoft-com:office:office" xmlns:oel="http://schemas.microsoft.com/office/2019/extlst" xmlns:r="http://schemas.openxmlformats.org/officeDocument/2006/relationships" xmlns:m="http://schemas.openxmlformats.org/officeDocument/2006/math" xmlns:v="urn:schemas-microsoft-com:vml" xmlns:wp14="http://schemas.microsoft.com/office/word/2010/wordprocessingDrawing" xmlns:wp="http://schemas.openxmlformats.org/drawingml/2006/wordprocessingDrawing" xmlns:w10="urn:schemas-microsoft-com:office:word" xmlns:w="http://schemas.openxmlformats.org/wordprocessingml/2006/main" xmlns:w14="http://schemas.microsoft.com/office/word/2010/wordml" xmlns:w15="http://schemas.microsoft.com/office/word/2012/wordml" xmlns:w16cex="http://schemas.microsoft.com/office/word/2018/wordml/cex" xmlns:w16cid="http://schemas.microsoft.com/office/word/2016/wordml/cid" xmlns:w16="http://schemas.microsoft.com/office/word/2018/wordml" xmlns:w16du="http://schemas.microsoft.com/office/word/2023/wordml/word16du" xmlns:w16sdtdh="http://schemas.microsoft.com/office/word/2020/wordml/sdtdatahash" xmlns:w16sdtfl="http://schemas.microsoft.com/office/word/2024/wordml/sdtformatlock" xmlns:w16se="http://schemas.microsoft.com/office/word/2015/wordml/symex" xmlns:wpg="http://schemas.microsoft.com/office/word/2010/wordprocessingGroup" xmlns:wpi="http://schemas.microsoft.com/office/word/2010/wordprocessingInk" xmlns:wne="http://schemas.microsoft.com/office/word/2006/wordml" xmlns:wps="http://schemas.microsoft.com/office/word/2010/wordprocessingShape" mc:Ignorable="w14 w15 w16se w16cid w16 w16cex w16sdtdh w16sdtfl w16du wp14">
+  <w:abstractNum w:abstractNumId="0" w15:restartNumberingAfterBreak="0">
+    <w:nsid w:val="09C874BC"/>
+    <w:multiLevelType w:val="multilevel"/>
+    <w:tmpl w:val="3828C864"/>
+    <w:lvl w:ilvl="0">
+      <w:start w:val="1"/>
+      <w:numFmt w:val="bullet"/>
+      <w:lvlText w:val=""/>
+      <w:lvlJc w:val="left"/>
+      <w:pPr>
+        <w:tabs>
+          <w:tab w:val="num" w:pos="720"/>
+        </w:tabs>
+        <w:ind w:left="720" w:hanging="360"/>
+      </w:pPr>
+      <w:rPr>
+        <w:rFonts w:ascii="Symbol" w:hAnsi="Symbol" w:hint="default"/>
+        <w:sz w:val="20"/>
+      </w:rPr>
+    </w:lvl>
+    <w:lvl w:ilvl="1" w:tentative="1">
+      <w:start w:val="1"/>
+      <w:numFmt w:val="bullet"/>
+      <w:lvlText w:val="o"/>
+      <w:lvlJc w:val="left"/>
+      <w:pPr>
+        <w:tabs>
+          <w:tab w:val="num" w:pos="1440"/>
+        </w:tabs>
+        <w:ind w:left="1440" w:hanging="360"/>
+      </w:pPr>
+      <w:rPr>
+        <w:rFonts w:ascii="Courier New" w:hAnsi="Courier New" w:hint="default"/>
+        <w:sz w:val="20"/>
+      </w:rPr>
+    </w:lvl>
+    <w:lvl w:ilvl="2" w:tentative="1">
+      <w:start w:val="1"/>
+      <w:numFmt w:val="bullet"/>
+      <w:lvlText w:val=""/>
+      <w:lvlJc w:val="left"/>
+      <w:pPr>
+        <w:tabs>
+          <w:tab w:val="num" w:pos="2160"/>
+        </w:tabs>
+        <w:ind w:left="2160" w:hanging="360"/>
+      </w:pPr>
+      <w:rPr>
+        <w:rFonts w:ascii="Wingdings" w:hAnsi="Wingdings" w:hint="default"/>
+        <w:sz w:val="20"/>
+      </w:rPr>
+    </w:lvl>
+    <w:lvl w:ilvl="3" w:tentative="1">
+      <w:start w:val="1"/>
+      <w:numFmt w:val="bullet"/>
+      <w:lvlText w:val=""/>
+      <w:lvlJc w:val="left"/>
+      <w:pPr>
+        <w:tabs>
+          <w:tab w:val="num" w:pos="2880"/>
+        </w:tabs>
+        <w:ind w:left="2880" w:hanging="360"/>
+      </w:pPr>
+      <w:rPr>
+        <w:rFonts w:ascii="Wingdings" w:hAnsi="Wingdings" w:hint="default"/>
+        <w:sz w:val="20"/>
+      </w:rPr>
+    </w:lvl>
+    <w:lvl w:ilvl="4" w:tentative="1">
+      <w:start w:val="1"/>
+      <w:numFmt w:val="bullet"/>
+      <w:lvlText w:val=""/>
+      <w:lvlJc w:val="left"/>
+      <w:pPr>
+        <w:tabs>
+          <w:tab w:val="num" w:pos="3600"/>
+        </w:tabs>
+        <w:ind w:left="3600" w:hanging="360"/>
+      </w:pPr>
+      <w:rPr>
+        <w:rFonts w:ascii="Wingdings" w:hAnsi="Wingdings" w:hint="default"/>
+        <w:sz w:val="20"/>
+      </w:rPr>
+    </w:lvl>
+    <w:lvl w:ilvl="5" w:tentative="1">
+      <w:start w:val="1"/>
+      <w:numFmt w:val="bullet"/>
+      <w:lvlText w:val=""/>
+      <w:lvlJc w:val="left"/>
+      <w:pPr>
+        <w:tabs>
+          <w:tab w:val="num" w:pos="4320"/>
+        </w:tabs>
+        <w:ind w:left="4320" w:hanging="360"/>
+      </w:pPr>
+      <w:rPr>
+        <w:rFonts w:ascii="Wingdings" w:hAnsi="Wingdings" w:hint="default"/>
+        <w:sz w:val="20"/>
+      </w:rPr>
+    </w:lvl>
+    <w:lvl w:ilvl="6" w:tentative="1">
+      <w:start w:val="1"/>
+      <w:numFmt w:val="bullet"/>
+      <w:lvlText w:val=""/>
+      <w:lvlJc w:val="left"/>
+      <w:pPr>
+        <w:tabs>
+          <w:tab w:val="num" w:pos="5040"/>
+        </w:tabs>
+        <w:ind w:left="5040" w:hanging="360"/>
+      </w:pPr>
+      <w:rPr>
+        <w:rFonts w:ascii="Wingdings" w:hAnsi="Wingdings" w:hint="default"/>
+        <w:sz w:val="20"/>
+      </w:rPr>
+    </w:lvl>
+    <w:lvl w:ilvl="7" w:tentative="1">
+      <w:start w:val="1"/>
+      <w:numFmt w:val="bullet"/>
+      <w:lvlText w:val=""/>
+      <w:lvlJc w:val="left"/>
+      <w:pPr>
+        <w:tabs>
+          <w:tab w:val="num" w:pos="5760"/>
+        </w:tabs>
+        <w:ind w:left="5760" w:hanging="360"/>
+      </w:pPr>
+      <w:rPr>
+        <w:rFonts w:ascii="Wingdings" w:hAnsi="Wingdings" w:hint="default"/>
+        <w:sz w:val="20"/>
+      </w:rPr>
+    </w:lvl>
+    <w:lvl w:ilvl="8" w:tentative="1">
+      <w:start w:val="1"/>
+      <w:numFmt w:val="bullet"/>
+      <w:lvlText w:val=""/>
+      <w:lvlJc w:val="left"/>
+      <w:pPr>
+        <w:tabs>
+          <w:tab w:val="num" w:pos="6480"/>
+        </w:tabs>
+        <w:ind w:left="6480" w:hanging="360"/>
+      </w:pPr>
+      <w:rPr>
+        <w:rFonts w:ascii="Wingdings" w:hAnsi="Wingdings" w:hint="default"/>
+        <w:sz w:val="20"/>
+      </w:rPr>
+    </w:lvl>
+  </w:abstractNum>
+  <w:abstractNum w:abstractNumId="1" w15:restartNumberingAfterBreak="0">
+    <w:nsid w:val="76112D7C"/>
+    <w:multiLevelType w:val="multilevel"/>
+    <w:tmpl w:val="52B2F40A"/>
+    <w:lvl w:ilvl="0">
+      <w:start w:val="1"/>
+      <w:numFmt w:val="bullet"/>
+      <w:lvlText w:val=""/>
+      <w:lvlJc w:val="left"/>
+      <w:pPr>
+        <w:tabs>
+          <w:tab w:val="num" w:pos="720"/>
+        </w:tabs>
+        <w:ind w:left="720" w:hanging="360"/>
+      </w:pPr>
+      <w:rPr>
+        <w:rFonts w:ascii="Symbol" w:hAnsi="Symbol" w:hint="default"/>
+        <w:sz w:val="20"/>
+      </w:rPr>
+    </w:lvl>
+    <w:lvl w:ilvl="1" w:tentative="1">
+      <w:start w:val="1"/>
+      <w:numFmt w:val="bullet"/>
+      <w:lvlText w:val="o"/>
+      <w:lvlJc w:val="left"/>
+      <w:pPr>
+        <w:tabs>
+          <w:tab w:val="num" w:pos="1440"/>
+        </w:tabs>
+        <w:ind w:left="1440" w:hanging="360"/>
+      </w:pPr>
+      <w:rPr>
+        <w:rFonts w:ascii="Courier New" w:hAnsi="Courier New" w:hint="default"/>
+        <w:sz w:val="20"/>
+      </w:rPr>
+    </w:lvl>
+    <w:lvl w:ilvl="2" w:tentative="1">
+      <w:start w:val="1"/>
+      <w:numFmt w:val="bullet"/>
+      <w:lvlText w:val=""/>
+      <w:lvlJc w:val="left"/>
+      <w:pPr>
+        <w:tabs>
+          <w:tab w:val="num" w:pos="2160"/>
+        </w:tabs>
+        <w:ind w:left="2160" w:hanging="360"/>
+      </w:pPr>
+      <w:rPr>
+        <w:rFonts w:ascii="Wingdings" w:hAnsi="Wingdings" w:hint="default"/>
+        <w:sz w:val="20"/>
+      </w:rPr>
+    </w:lvl>
+    <w:lvl w:ilvl="3" w:tentative="1">
+      <w:start w:val="1"/>
+      <w:numFmt w:val="bullet"/>
+      <w:lvlText w:val=""/>
+      <w:lvlJc w:val="left"/>
+      <w:pPr>
+        <w:tabs>
+          <w:tab w:val="num" w:pos="2880"/>
+        </w:tabs>
+        <w:ind w:left="2880" w:hanging="360"/>
+      </w:pPr>
+      <w:rPr>
+        <w:rFonts w:ascii="Wingdings" w:hAnsi="Wingdings" w:hint="default"/>
+        <w:sz w:val="20"/>
+      </w:rPr>
+    </w:lvl>
+    <w:lvl w:ilvl="4" w:tentative="1">
+      <w:start w:val="1"/>
+      <w:numFmt w:val="bullet"/>
+      <w:lvlText w:val=""/>
+      <w:lvlJc w:val="left"/>
+      <w:pPr>
+        <w:tabs>
+          <w:tab w:val="num" w:pos="3600"/>
+        </w:tabs>
+        <w:ind w:left="3600" w:hanging="360"/>
+      </w:pPr>
+      <w:rPr>
+        <w:rFonts w:ascii="Wingdings" w:hAnsi="Wingdings" w:hint="default"/>
+        <w:sz w:val="20"/>
+      </w:rPr>
+    </w:lvl>
+    <w:lvl w:ilvl="5" w:tentative="1">
+      <w:start w:val="1"/>
+      <w:numFmt w:val="bullet"/>
+      <w:lvlText w:val=""/>
+      <w:lvlJc w:val="left"/>
+      <w:pPr>
+        <w:tabs>
+          <w:tab w:val="num" w:pos="4320"/>
+        </w:tabs>
+        <w:ind w:left="4320" w:hanging="360"/>
+      </w:pPr>
+      <w:rPr>
+        <w:rFonts w:ascii="Wingdings" w:hAnsi="Wingdings" w:hint="default"/>
+        <w:sz w:val="20"/>
+      </w:rPr>
+    </w:lvl>
+    <w:lvl w:ilvl="6" w:tentative="1">
+      <w:start w:val="1"/>
+      <w:numFmt w:val="bullet"/>
+      <w:lvlText w:val=""/>
+      <w:lvlJc w:val="left"/>
+      <w:pPr>
+        <w:tabs>
+          <w:tab w:val="num" w:pos="5040"/>
+        </w:tabs>
+        <w:ind w:left="5040" w:hanging="360"/>
+      </w:pPr>
+      <w:rPr>
+        <w:rFonts w:ascii="Wingdings" w:hAnsi="Wingdings" w:hint="default"/>
+        <w:sz w:val="20"/>
+      </w:rPr>
+    </w:lvl>
+    <w:lvl w:ilvl="7" w:tentative="1">
+      <w:start w:val="1"/>
+      <w:numFmt w:val="bullet"/>
+      <w:lvlText w:val=""/>
+      <w:lvlJc w:val="left"/>
+      <w:pPr>
+        <w:tabs>
+          <w:tab w:val="num" w:pos="5760"/>
+        </w:tabs>
+        <w:ind w:left="5760" w:hanging="360"/>
+      </w:pPr>
+      <w:rPr>
+        <w:rFonts w:ascii="Wingdings" w:hAnsi="Wingdings" w:hint="default"/>
+        <w:sz w:val="20"/>
+      </w:rPr>
+    </w:lvl>
+    <w:lvl w:ilvl="8" w:tentative="1">
+      <w:start w:val="1"/>
+      <w:numFmt w:val="bullet"/>
+      <w:lvlText w:val=""/>
+      <w:lvlJc w:val="left"/>
+      <w:pPr>
+        <w:tabs>
+          <w:tab w:val="num" w:pos="6480"/>
+        </w:tabs>
+        <w:ind w:left="6480" w:hanging="360"/>
+      </w:pPr>
+      <w:rPr>
+        <w:rFonts w:ascii="Wingdings" w:hAnsi="Wingdings" w:hint="default"/>
+        <w:sz w:val="20"/>
+      </w:rPr>
+    </w:lvl>
+  </w:abstractNum>
+  <w:num w:numId="1" w16cid:durableId="1519925186">
+    <w:abstractNumId w:val="1"/>
+  </w:num>
+  <w:num w:numId="2" w16cid:durableId="313726544">
+    <w:abstractNumId w:val="0"/>
+  </w:num>
+</w:numbering>
+</file>
+
 <file path=word/styles.xml><?xml version="1.0" encoding="utf-8"?>
-<w:styles xmlns:mc="http://schemas.openxmlformats.org/markup-compatibility/2006" xmlns:r="http://schemas.openxmlformats.org/officeDocument/2006/relationships" xmlns:w="http://schemas.openxmlformats.org/wordprocessingml/2006/main" xmlns:w14="http://schemas.microsoft.com/office/word/2010/wordml" xmlns:w15="http://schemas.microsoft.com/office/word/2012/wordml" xmlns:w16se="http://schemas.microsoft.com/office/word/2015/wordml/symex" mc:Ignorable="w14 w15 w16se">
+<w:styles xmlns:mc="http://schemas.openxmlformats.org/markup-compatibility/2006" xmlns:r="http://schemas.openxmlformats.org/officeDocument/2006/relationships" xmlns:w="http://schemas.openxmlformats.org/wordprocessingml/2006/main" xmlns:w14="http://schemas.microsoft.com/office/word/2010/wordml" xmlns:w15="http://schemas.microsoft.com/office/word/2012/wordml" xmlns:w16cex="http://schemas.microsoft.com/office/word/2018/wordml/cex" xmlns:w16cid="http://schemas.microsoft.com/office/word/2016/wordml/cid" xmlns:w16="http://schemas.microsoft.com/office/word/2018/wordml" xmlns:w16du="http://schemas.microsoft.com/office/word/2023/wordml/word16du" xmlns:w16sdtdh="http://schemas.microsoft.com/office/word/2020/wordml/sdtdatahash" xmlns:w16sdtfl="http://schemas.microsoft.com/office/word/2024/wordml/sdtformatlock" xmlns:w16se="http://schemas.microsoft.com/office/word/2015/wordml/symex" mc:Ignorable="w14 w15 w16se w16cid w16 w16cex w16sdtdh w16sdtfl w16du">
   <w:docDefaults>
     <w:rPrDefault>
       <w:rPr>
@@ -474,7 +1961,7 @@
       </w:pPr>
     </w:pPrDefault>
   </w:docDefaults>
-  <w:latentStyles w:defLockedState="0" w:defUIPriority="99" w:defSemiHidden="0" w:defUnhideWhenUsed="0" w:defQFormat="0" w:count="371">
+  <w:latentStyles w:defLockedState="0" w:defUIPriority="99" w:defSemiHidden="0" w:defUnhideWhenUsed="0" w:defQFormat="0" w:count="376">
     <w:lsdException w:name="Normal" w:uiPriority="0" w:qFormat="1"/>
     <w:lsdException w:name="heading 1" w:uiPriority="9" w:qFormat="1"/>
     <w:lsdException w:name="heading 2" w:semiHidden="1" w:uiPriority="9" w:unhideWhenUsed="1" w:qFormat="1"/>
@@ -846,6 +2333,11 @@
     <w:lsdException w:name="List Table 5 Dark Accent 6" w:uiPriority="50"/>
     <w:lsdException w:name="List Table 6 Colorful Accent 6" w:uiPriority="51"/>
     <w:lsdException w:name="List Table 7 Colorful Accent 6" w:uiPriority="52"/>
+    <w:lsdException w:name="Mention" w:semiHidden="1" w:unhideWhenUsed="1"/>
+    <w:lsdException w:name="Smart Hyperlink" w:semiHidden="1" w:unhideWhenUsed="1"/>
+    <w:lsdException w:name="Hashtag" w:semiHidden="1" w:unhideWhenUsed="1"/>
+    <w:lsdException w:name="Unresolved Mention" w:semiHidden="1" w:unhideWhenUsed="1"/>
+    <w:lsdException w:name="Smart Link" w:semiHidden="1" w:unhideWhenUsed="1"/>
   </w:latentStyles>
   <w:style w:type="paragraph" w:default="1" w:styleId="Normal">
     <w:name w:val="Normal"/>
@@ -970,7 +2462,6 @@
   <w:style w:type="character" w:default="1" w:styleId="DefaultParagraphFont">
     <w:name w:val="Default Paragraph Font"/>
     <w:uiPriority w:val="1"/>
-    <w:semiHidden/>
     <w:unhideWhenUsed/>
   </w:style>
   <w:style w:type="table" w:default="1" w:styleId="TableNormal">

</xml_diff>

<commit_message>
Learning Journal 4 Update
</commit_message>
<xml_diff>
--- a/SahebSinghChandok_LearningJournal.docx
+++ b/SahebSinghChandok_LearningJournal.docx
@@ -1003,10 +1003,7 @@
         <w:t>Dates Rage of activities:</w:t>
       </w:r>
       <w:r>
-        <w:t xml:space="preserve"> </w:t>
-      </w:r>
-      <w:r>
-        <w:t>10</w:t>
+        <w:t xml:space="preserve"> 10</w:t>
       </w:r>
       <w:r>
         <w:t xml:space="preserve"> </w:t>
@@ -1622,6 +1619,319 @@
     </w:p>
     <w:p>
       <w:pPr>
+        <w:spacing w:after="0" w:line="240" w:lineRule="auto"/>
+      </w:pPr>
+    </w:p>
+    <w:p>
+      <w:pPr>
+        <w:spacing w:after="0" w:line="240" w:lineRule="auto"/>
+      </w:pPr>
+    </w:p>
+    <w:p>
+      <w:pPr>
+        <w:spacing w:after="0" w:line="240" w:lineRule="auto"/>
+      </w:pPr>
+    </w:p>
+    <w:p>
+      <w:pPr>
+        <w:spacing w:after="0" w:line="240" w:lineRule="auto"/>
+      </w:pPr>
+    </w:p>
+    <w:p>
+      <w:pPr>
+        <w:spacing w:after="0" w:line="240" w:lineRule="auto"/>
+      </w:pPr>
+    </w:p>
+    <w:p>
+      <w:pPr>
+        <w:spacing w:after="0" w:line="240" w:lineRule="auto"/>
+      </w:pPr>
+    </w:p>
+    <w:p>
+      <w:pPr>
+        <w:spacing w:after="0" w:line="240" w:lineRule="auto"/>
+      </w:pPr>
+    </w:p>
+    <w:p>
+      <w:pPr>
+        <w:spacing w:after="0" w:line="240" w:lineRule="auto"/>
+      </w:pPr>
+    </w:p>
+    <w:p>
+      <w:pPr>
+        <w:spacing w:after="0" w:line="240" w:lineRule="auto"/>
+      </w:pPr>
+    </w:p>
+    <w:p>
+      <w:pPr>
+        <w:spacing w:after="0" w:line="240" w:lineRule="auto"/>
+      </w:pPr>
+    </w:p>
+    <w:p>
+      <w:pPr>
+        <w:pBdr>
+          <w:bottom w:val="single" w:sz="4" w:space="1" w:color="auto"/>
+        </w:pBdr>
+        <w:spacing w:after="0" w:line="240" w:lineRule="auto"/>
+      </w:pPr>
+    </w:p>
+    <w:p>
+      <w:r>
+        <w:rPr>
+          <w:b/>
+          <w:bCs/>
+        </w:rPr>
+        <w:lastRenderedPageBreak/>
+        <w:t>Dates Rage of activities:</w:t>
+      </w:r>
+      <w:r>
+        <w:t xml:space="preserve"> 3 March 2025 – 16 March 2025</w:t>
+      </w:r>
+    </w:p>
+    <w:p>
+      <w:r>
+        <w:rPr>
+          <w:b/>
+          <w:bCs/>
+        </w:rPr>
+        <w:t>Date of the journal:</w:t>
+      </w:r>
+      <w:r>
+        <w:t xml:space="preserve"> 16 March 2025</w:t>
+      </w:r>
+    </w:p>
+    <w:p/>
+    <w:p>
+      <w:pPr>
+        <w:rPr>
+          <w:b/>
+          <w:bCs/>
+        </w:rPr>
+      </w:pPr>
+      <w:r>
+        <w:rPr>
+          <w:b/>
+          <w:bCs/>
+        </w:rPr>
+        <w:t>Key Concepts Learned:</w:t>
+      </w:r>
+    </w:p>
+    <w:p>
+      <w:r>
+        <w:t xml:space="preserve">Over the past two weeks, I gained a thorough understanding of two crucial aspects of Software Project Management: Project Monitoring &amp; Control and Project Closure. </w:t>
+      </w:r>
+      <w:r>
+        <w:t xml:space="preserve">I </w:t>
+      </w:r>
+      <w:r>
+        <w:t>learned that project monitoring involves collecting accurate data to measure progress against the project baseline. It emphasizes the importance of timely tracking of schedule, budget, and quality metrics. Project control ensures that corrective actions are taken whenever deviations occur, maintaining alignment with planned objectives. The chapter also introduced me to Earned Value Management (EVM), which integrates cost and time constraints to evaluate project progress. Techniques such as S-curves, slack management, buffer management, and resource levelling were discussed in detail. Additionally, performance indicators like defect density and resource utilization metrics were highlighted for effective monitoring.</w:t>
+      </w:r>
+      <w:r>
+        <w:t xml:space="preserve"> </w:t>
+      </w:r>
+      <w:proofErr w:type="gramStart"/>
+      <w:r>
+        <w:t>Moreover</w:t>
+      </w:r>
+      <w:proofErr w:type="gramEnd"/>
+      <w:r>
+        <w:t xml:space="preserve"> </w:t>
+      </w:r>
+      <w:r>
+        <w:t>I understood the importance of finalizing all project deliverables, version control, and archiving project metrics. The chapter emphasized conducting lessons learned sessions and using archived data to enhance risk management and future project planning</w:t>
+      </w:r>
+      <w:r>
+        <w:t>.</w:t>
+      </w:r>
+    </w:p>
+    <w:p/>
+    <w:p>
+      <w:pPr>
+        <w:rPr>
+          <w:b/>
+          <w:bCs/>
+          <w:lang w:val="en-US"/>
+        </w:rPr>
+      </w:pPr>
+      <w:r>
+        <w:rPr>
+          <w:b/>
+          <w:bCs/>
+          <w:lang w:val="en-US"/>
+        </w:rPr>
+        <w:t xml:space="preserve">Application </w:t>
+      </w:r>
+      <w:proofErr w:type="gramStart"/>
+      <w:r>
+        <w:rPr>
+          <w:b/>
+          <w:bCs/>
+          <w:lang w:val="en-US"/>
+        </w:rPr>
+        <w:t>in</w:t>
+      </w:r>
+      <w:proofErr w:type="gramEnd"/>
+      <w:r>
+        <w:rPr>
+          <w:b/>
+          <w:bCs/>
+          <w:lang w:val="en-US"/>
+        </w:rPr>
+        <w:t xml:space="preserve"> Real Projects:</w:t>
+      </w:r>
+    </w:p>
+    <w:p>
+      <w:r>
+        <w:rPr>
+          <w:lang w:val="en-IN"/>
+        </w:rPr>
+        <w:t>The concepts of EVM, monitoring, and closure activities</w:t>
+      </w:r>
+      <w:r>
+        <w:t xml:space="preserve"> are</w:t>
+      </w:r>
+      <w:r>
+        <w:rPr>
+          <w:lang w:val="en-IN"/>
+        </w:rPr>
+        <w:t xml:space="preserve"> proved to be highly applicable in real-world software development projects during my time at my previous company. Under the guidance of my manager, our team actively implemented EVM practices by maintaining baseline costs and timelines, ensuring that budget reviews were conducted regularly, and recalibrating priorities whenever schedule variances occurred. I observed how, in one instance, when a critical module faced delays, earned value data was utilized to forecast project completion and resources were strategically reallocated to meet deadlines. Additionally, my manager introduced a structured 'Lessons Learned' template, which helped the team systematically document challenges and identify areas for process improvement. Inspired by these practices, I took the initiative to develop automated scripts for collecting project metrics and generating EVM reports, which significantly reduced manual effort and improved real-time visibility into project progress.</w:t>
+      </w:r>
+    </w:p>
+    <w:p/>
+    <w:p>
+      <w:pPr>
+        <w:rPr>
+          <w:b/>
+          <w:bCs/>
+          <w:lang w:val="en-US"/>
+        </w:rPr>
+      </w:pPr>
+      <w:r>
+        <w:rPr>
+          <w:b/>
+          <w:bCs/>
+          <w:lang w:val="en-US"/>
+        </w:rPr>
+        <w:t>Peer Interactions:</w:t>
+      </w:r>
+    </w:p>
+    <w:p>
+      <w:r>
+        <w:t xml:space="preserve">Collaboration with my peers played a crucial role in enhancing my learning. During a study group session, we had an in-depth discussion about slack management and buffer techniques. One peer shared their experience where excessive slack led to resource underutilization, prompting me to focus on resource levelling. Additionally, I presented my approach to integrating EVM into an Agile workflow and received valuable feedback. </w:t>
+      </w:r>
+      <w:r>
+        <w:t>My peers during the group session were Abhijit Banerjee and Arjun Yadav.</w:t>
+      </w:r>
+    </w:p>
+    <w:p/>
+    <w:p>
+      <w:pPr>
+        <w:rPr>
+          <w:b/>
+          <w:bCs/>
+          <w:lang w:val="en-US"/>
+        </w:rPr>
+      </w:pPr>
+      <w:r>
+        <w:rPr>
+          <w:b/>
+          <w:bCs/>
+          <w:lang w:val="en-US"/>
+        </w:rPr>
+        <w:t>Challenges Faced:</w:t>
+      </w:r>
+    </w:p>
+    <w:p>
+      <w:r>
+        <w:t>One of the main challenges I faced was understanding the calculations involved in Earned Value Management, particularly the relationships between planned value, earned value, and actual cost. To overcome this, I revisited the course material and practiced using real project data. Another challenge was ensuring consistent and accurate data collection from distributed teams</w:t>
+      </w:r>
+      <w:r>
+        <w:t>.</w:t>
+      </w:r>
+    </w:p>
+    <w:p>
+      <w:pPr>
+        <w:rPr>
+          <w:b/>
+          <w:bCs/>
+          <w:lang w:val="en-US"/>
+        </w:rPr>
+      </w:pPr>
+      <w:r>
+        <w:rPr>
+          <w:b/>
+          <w:bCs/>
+          <w:lang w:val="en-US"/>
+        </w:rPr>
+        <w:t>Personal Development Activities:</w:t>
+      </w:r>
+    </w:p>
+    <w:p>
+      <w:pPr>
+        <w:rPr>
+          <w:lang w:val="en-US"/>
+        </w:rPr>
+      </w:pPr>
+      <w:r>
+        <w:rPr>
+          <w:lang w:val="en-US"/>
+        </w:rPr>
+        <w:t>To foster my professional growth, I completed a LinkedIn Learning course on advanced project monitoring techniques, which provided hands-on experience with tools like MS Project and Jira. I also explored articles on Agile-EVM integration, expanding my knowledge on how to balance traditional control methods within Agile frameworks. Additionally, I conducted a retrospective review of my previous projects, applying project closure activities to retrospectively identify improvement areas.</w:t>
+      </w:r>
+    </w:p>
+    <w:p>
+      <w:pPr>
+        <w:rPr>
+          <w:b/>
+          <w:bCs/>
+        </w:rPr>
+      </w:pPr>
+      <w:r>
+        <w:rPr>
+          <w:b/>
+          <w:bCs/>
+        </w:rPr>
+        <w:t>Goals for the Next Week:</w:t>
+      </w:r>
+    </w:p>
+    <w:p>
+      <w:pPr>
+        <w:rPr>
+          <w:lang w:val="en-US"/>
+        </w:rPr>
+      </w:pPr>
+      <w:r>
+        <w:rPr>
+          <w:lang w:val="en-US"/>
+        </w:rPr>
+        <w:t>For the upcoming week, my immediate goals are to apply slack removal and resource leveling techniques in an ongoing team project to ensure optimal workload distribution. I also plan to conduct a '</w:t>
+      </w:r>
+      <w:proofErr w:type="gramStart"/>
+      <w:r>
+        <w:rPr>
+          <w:lang w:val="en-US"/>
+        </w:rPr>
+        <w:t>mini-lessons</w:t>
+      </w:r>
+      <w:proofErr w:type="gramEnd"/>
+      <w:r>
+        <w:rPr>
+          <w:lang w:val="en-US"/>
+        </w:rPr>
+        <w:t xml:space="preserve"> learned' meeting at the end of our current sprint to reinforce closure practices. For long-term growth, I aim to deepen my expertise in project performance forecasting by learning advanced predictive analytics tools. Additionally, I will focus on enhancing my leadership skills by initiating peer review sessions focusing on project metrics and performance indicators. These goals align with my career aspiration of becoming a Project Manager, equipping me with both technical and strategic skills.</w:t>
+      </w:r>
+      <w:r>
+        <w:rPr>
+          <w:lang w:val="en-US"/>
+        </w:rPr>
+        <w:t xml:space="preserve"> </w:t>
+      </w:r>
+    </w:p>
+    <w:p>
+      <w:pPr>
+        <w:pBdr>
+          <w:bottom w:val="single" w:sz="4" w:space="1" w:color="auto"/>
+        </w:pBdr>
         <w:spacing w:after="0" w:line="240" w:lineRule="auto"/>
       </w:pPr>
     </w:p>
@@ -2462,6 +2772,7 @@
   <w:style w:type="character" w:default="1" w:styleId="DefaultParagraphFont">
     <w:name w:val="Default Paragraph Font"/>
     <w:uiPriority w:val="1"/>
+    <w:semiHidden/>
     <w:unhideWhenUsed/>
   </w:style>
   <w:style w:type="table" w:default="1" w:styleId="TableNormal">
@@ -2866,15 +3177,6 @@
 </file>
 
 <file path=customXml/item1.xml><?xml version="1.0" encoding="utf-8"?>
-<?mso-contentType ?>
-<FormTemplates xmlns="http://schemas.microsoft.com/sharepoint/v3/contenttype/forms">
-  <Display>DocumentLibraryForm</Display>
-  <Edit>DocumentLibraryForm</Edit>
-  <New>DocumentLibraryForm</New>
-</FormTemplates>
-</file>
-
-<file path=customXml/item2.xml><?xml version="1.0" encoding="utf-8"?>
 <ct:contentTypeSchema xmlns:ct="http://schemas.microsoft.com/office/2006/metadata/contentType" xmlns:ma="http://schemas.microsoft.com/office/2006/metadata/properties/metaAttributes" ct:_="" ma:_="" ma:contentTypeName="Document" ma:contentTypeID="0x0101001943C888CC9F6A4A964A15910DD60AC6" ma:contentTypeVersion="4" ma:contentTypeDescription="Create a new document." ma:contentTypeScope="" ma:versionID="2aad61f15b1755ee5650d5065cf06ecd">
   <xsd:schema xmlns:xsd="http://www.w3.org/2001/XMLSchema" xmlns:xs="http://www.w3.org/2001/XMLSchema" xmlns:p="http://schemas.microsoft.com/office/2006/metadata/properties" xmlns:ns2="8cf01d82-e3b0-482a-9cd9-acb37bcf423e" targetNamespace="http://schemas.microsoft.com/office/2006/metadata/properties" ma:root="true" ma:fieldsID="6d1b9fff81cd10a893dff1f2483469d5" ns2:_="">
     <xsd:import namespace="8cf01d82-e3b0-482a-9cd9-acb37bcf423e"/>
@@ -3018,15 +3320,16 @@
 </ct:contentTypeSchema>
 </file>
 
-<file path=customXml/itemProps1.xml><?xml version="1.0" encoding="utf-8"?>
-<ds:datastoreItem xmlns:ds="http://schemas.openxmlformats.org/officeDocument/2006/customXml" ds:itemID="{CC5A544E-9867-401E-8708-E156DB38371B}">
-  <ds:schemaRefs>
-    <ds:schemaRef ds:uri="http://schemas.microsoft.com/sharepoint/v3/contenttype/forms"/>
-  </ds:schemaRefs>
-</ds:datastoreItem>
+<file path=customXml/item2.xml><?xml version="1.0" encoding="utf-8"?>
+<?mso-contentType ?>
+<FormTemplates xmlns="http://schemas.microsoft.com/sharepoint/v3/contenttype/forms">
+  <Display>DocumentLibraryForm</Display>
+  <Edit>DocumentLibraryForm</Edit>
+  <New>DocumentLibraryForm</New>
+</FormTemplates>
 </file>
 
-<file path=customXml/itemProps2.xml><?xml version="1.0" encoding="utf-8"?>
+<file path=customXml/itemProps1.xml><?xml version="1.0" encoding="utf-8"?>
 <ds:datastoreItem xmlns:ds="http://schemas.openxmlformats.org/officeDocument/2006/customXml" ds:itemID="{96ADBB09-84D0-4A62-93D1-34EDC93E81E7}">
   <ds:schemaRefs>
     <ds:schemaRef ds:uri="http://schemas.microsoft.com/office/2006/metadata/contentType"/>
@@ -3042,4 +3345,12 @@
     <ds:schemaRef ds:uri="http://schemas.microsoft.com/internal/obd"/>
   </ds:schemaRefs>
 </ds:datastoreItem>
+</file>
+
+<file path=customXml/itemProps2.xml><?xml version="1.0" encoding="utf-8"?>
+<ds:datastoreItem xmlns:ds="http://schemas.openxmlformats.org/officeDocument/2006/customXml" ds:itemID="{CC5A544E-9867-401E-8708-E156DB38371B}">
+  <ds:schemaRefs>
+    <ds:schemaRef ds:uri="http://schemas.microsoft.com/sharepoint/v3/contenttype/forms"/>
+  </ds:schemaRefs>
+</ds:datastoreItem>
 </file>
</xml_diff>